<commit_message>
modificacion en diagrama de clases con los nuevos metodos que se van a utilizar
</commit_message>
<xml_diff>
--- a/Parcial2.docx
+++ b/Parcial2.docx
@@ -340,15 +340,7 @@
           <w:sz w:val="24"/>
           <w:szCs w:val="24"/>
         </w:rPr>
-        <w:t xml:space="preserve"> se juega en un tablero cuadrado con fichas de dos colores, negro y blanco. El objetivo</w:t>
-      </w:r>
-      <w:r>
-        <w:rPr>
-          <w:rFonts w:ascii="Times New Roman" w:eastAsia="Times New Roman" w:hAnsi="Times New Roman" w:cs="Times New Roman"/>
-          <w:sz w:val="24"/>
-          <w:szCs w:val="24"/>
-        </w:rPr>
-        <w:t xml:space="preserve"> del juego es tener más fichas de tu color en el tablero al final del juego.</w:t>
+        <w:t xml:space="preserve"> se juega en un tablero cuadrado con fichas de dos colores, negro y blanco. El objetivo del juego es tener más fichas de tu color en el tablero al final del juego.</w:t>
       </w:r>
     </w:p>
     <w:p>
@@ -366,15 +358,7 @@
           <w:sz w:val="24"/>
           <w:szCs w:val="24"/>
         </w:rPr>
-        <w:t>Para resolver este problema, es necesario comprender las reglas del juego, la lógica para validar movimientos, determinar el ganador y gestionar los turnos de los jugadores. Ademá</w:t>
-      </w:r>
-      <w:r>
-        <w:rPr>
-          <w:rFonts w:ascii="Times New Roman" w:eastAsia="Times New Roman" w:hAnsi="Times New Roman" w:cs="Times New Roman"/>
-          <w:sz w:val="24"/>
-          <w:szCs w:val="24"/>
-        </w:rPr>
-        <w:t>s, se deben utilizar conceptos de programación orientada a objetos, punteros, arreglos y gestión dinámica de memoria para implementar las clases y métodos necesarios.</w:t>
+        <w:t>Para resolver este problema, es necesario comprender las reglas del juego, la lógica para validar movimientos, determinar el ganador y gestionar los turnos de los jugadores. Además, se deben utilizar conceptos de programación orientada a objetos, punteros, arreglos y gestión dinámica de memoria para implementar las clases y métodos necesarios.</w:t>
       </w:r>
     </w:p>
     <w:p>
@@ -470,15 +454,7 @@
           <w:sz w:val="24"/>
           <w:szCs w:val="24"/>
         </w:rPr>
-        <w:t xml:space="preserve">Un movimiento es válido si el jugador coloca una ficha en una posición del tablero de tal manera que al menos una ficha del oponente esté atrapada entre la nueva ficha y otra ficha del mismo color en cualquier dirección (horizontal, vertical o diagonal). </w:t>
-      </w:r>
-      <w:r>
-        <w:rPr>
-          <w:rFonts w:ascii="Times New Roman" w:eastAsia="Times New Roman" w:hAnsi="Times New Roman" w:cs="Times New Roman"/>
-          <w:sz w:val="24"/>
-          <w:szCs w:val="24"/>
-        </w:rPr>
-        <w:t>Las fichas atrapadas se voltean y se convierten en del color del jugador que realiza el movimiento.</w:t>
+        <w:t>Un movimiento es válido si el jugador coloca una ficha en una posición del tablero de tal manera que al menos una ficha del oponente esté atrapada entre la nueva ficha y otra ficha del mismo color en cualquier dirección (horizontal, vertical o diagonal). Las fichas atrapadas se voltean y se convierten en del color del jugador que realiza el movimiento.</w:t>
       </w:r>
     </w:p>
     <w:p>
@@ -500,15 +476,7 @@
           <w:sz w:val="24"/>
           <w:szCs w:val="24"/>
         </w:rPr>
-        <w:t>El juego termina cuando no hay más movimientos válidos para realizar. Esto puede deberse a que el tablero está lleno o porque ninguno de los jugadores puede</w:t>
-      </w:r>
-      <w:r>
-        <w:rPr>
-          <w:rFonts w:ascii="Times New Roman" w:eastAsia="Times New Roman" w:hAnsi="Times New Roman" w:cs="Times New Roman"/>
-          <w:sz w:val="24"/>
-          <w:szCs w:val="24"/>
-        </w:rPr>
-        <w:t xml:space="preserve"> realizar un movimiento que atrape fichas del oponente.</w:t>
+        <w:t>El juego termina cuando no hay más movimientos válidos para realizar. Esto puede deberse a que el tablero está lleno o porque ninguno de los jugadores puede realizar un movimiento que atrape fichas del oponente.</w:t>
       </w:r>
     </w:p>
     <w:p>
@@ -584,15 +552,7 @@
           <w:sz w:val="24"/>
           <w:szCs w:val="24"/>
         </w:rPr>
-        <w:t xml:space="preserve">          Se deben implementar mecanismos para validar la entrada del us</w:t>
-      </w:r>
-      <w:r>
-        <w:rPr>
-          <w:rFonts w:ascii="Times New Roman" w:eastAsia="Times New Roman" w:hAnsi="Times New Roman" w:cs="Times New Roman"/>
-          <w:sz w:val="24"/>
-          <w:szCs w:val="24"/>
-        </w:rPr>
-        <w:t>uario, asegurándose de que las coordenadas proporcionadas estén dentro de los límites del tablero y que los movimientos sean válidos según las reglas del juego.</w:t>
+        <w:t xml:space="preserve">          Se deben implementar mecanismos para validar la entrada del usuario, asegurándose de que las coordenadas proporcionadas estén dentro de los límites del tablero y que los movimientos sean válidos según las reglas del juego.</w:t>
       </w:r>
     </w:p>
     <w:p>
@@ -627,6 +587,7 @@
     <w:p>
       <w:pPr>
         <w:spacing w:line="480" w:lineRule="auto"/>
+        <w:ind w:left="-1276"/>
         <w:rPr>
           <w:rFonts w:ascii="Times New Roman" w:eastAsia="Times New Roman" w:hAnsi="Times New Roman" w:cs="Times New Roman"/>
           <w:sz w:val="24"/>
@@ -659,7 +620,7 @@
             <v:path o:extrusionok="f" gradientshapeok="t" o:connecttype="rect"/>
             <o:lock v:ext="edit" aspectratio="t"/>
           </v:shapetype>
-          <v:shape id="_x0000_i1025" type="#_x0000_t75" style="width:553.5pt;height:208.5pt">
+          <v:shape id="_x0000_i1025" type="#_x0000_t75" style="width:587.85pt;height:262.7pt">
             <v:imagedata r:id="rId6" o:title="diagrama de clases"/>
           </v:shape>
         </w:pict>
@@ -674,18 +635,18 @@
           <w:szCs w:val="24"/>
         </w:rPr>
       </w:pPr>
+    </w:p>
+    <w:p>
+      <w:pPr>
+        <w:spacing w:line="480" w:lineRule="auto"/>
+        <w:rPr>
+          <w:rFonts w:ascii="Times New Roman" w:eastAsia="Times New Roman" w:hAnsi="Times New Roman" w:cs="Times New Roman"/>
+          <w:sz w:val="24"/>
+          <w:szCs w:val="24"/>
+        </w:rPr>
+      </w:pPr>
       <w:bookmarkStart w:id="0" w:name="_GoBack"/>
       <w:bookmarkEnd w:id="0"/>
-    </w:p>
-    <w:p>
-      <w:pPr>
-        <w:spacing w:line="480" w:lineRule="auto"/>
-        <w:rPr>
-          <w:rFonts w:ascii="Times New Roman" w:eastAsia="Times New Roman" w:hAnsi="Times New Roman" w:cs="Times New Roman"/>
-          <w:sz w:val="24"/>
-          <w:szCs w:val="24"/>
-        </w:rPr>
-      </w:pPr>
     </w:p>
     <w:sectPr>
       <w:pgSz w:w="11909" w:h="16834"/>

</xml_diff>

<commit_message>
se agrega punto e de informe
</commit_message>
<xml_diff>
--- a/Parcial2.docx
+++ b/Parcial2.docx
@@ -1,6 +1,6 @@
 
 <file path=word/document.xml><?xml version="1.0" encoding="utf-8"?>
-<w:document xmlns:wpc="http://schemas.microsoft.com/office/word/2010/wordprocessingCanvas" xmlns:mc="http://schemas.openxmlformats.org/markup-compatibility/2006" xmlns:o="urn:schemas-microsoft-com:office:office" xmlns:r="http://schemas.openxmlformats.org/officeDocument/2006/relationships" xmlns:m="http://schemas.openxmlformats.org/officeDocument/2006/math" xmlns:v="urn:schemas-microsoft-com:vml" xmlns:wp14="http://schemas.microsoft.com/office/word/2010/wordprocessingDrawing" xmlns:wp="http://schemas.openxmlformats.org/drawingml/2006/wordprocessingDrawing" xmlns:w10="urn:schemas-microsoft-com:office:word" xmlns:w="http://schemas.openxmlformats.org/wordprocessingml/2006/main" xmlns:w14="http://schemas.microsoft.com/office/word/2010/wordml" xmlns:w15="http://schemas.microsoft.com/office/word/2012/wordml" xmlns:wpg="http://schemas.microsoft.com/office/word/2010/wordprocessingGroup" xmlns:wpi="http://schemas.microsoft.com/office/word/2010/wordprocessingInk" xmlns:wne="http://schemas.microsoft.com/office/word/2006/wordml" xmlns:wps="http://schemas.microsoft.com/office/word/2010/wordprocessingShape" mc:Ignorable="w14 w15 wp14">
+<w:document xmlns:wpc="http://schemas.microsoft.com/office/word/2010/wordprocessingCanvas" xmlns:cx="http://schemas.microsoft.com/office/drawing/2014/chartex" xmlns:cx1="http://schemas.microsoft.com/office/drawing/2015/9/8/chartex" xmlns:cx2="http://schemas.microsoft.com/office/drawing/2015/10/21/chartex" xmlns:cx3="http://schemas.microsoft.com/office/drawing/2016/5/9/chartex" xmlns:cx4="http://schemas.microsoft.com/office/drawing/2016/5/10/chartex" xmlns:cx5="http://schemas.microsoft.com/office/drawing/2016/5/11/chartex" xmlns:cx6="http://schemas.microsoft.com/office/drawing/2016/5/12/chartex" xmlns:cx7="http://schemas.microsoft.com/office/drawing/2016/5/13/chartex" xmlns:cx8="http://schemas.microsoft.com/office/drawing/2016/5/14/chartex" xmlns:mc="http://schemas.openxmlformats.org/markup-compatibility/2006" xmlns:aink="http://schemas.microsoft.com/office/drawing/2016/ink" xmlns:am3d="http://schemas.microsoft.com/office/drawing/2017/model3d" xmlns:o="urn:schemas-microsoft-com:office:office" xmlns:oel="http://schemas.microsoft.com/office/2019/extlst" xmlns:r="http://schemas.openxmlformats.org/officeDocument/2006/relationships" xmlns:m="http://schemas.openxmlformats.org/officeDocument/2006/math" xmlns:v="urn:schemas-microsoft-com:vml" xmlns:wp14="http://schemas.microsoft.com/office/word/2010/wordprocessingDrawing" xmlns:wp="http://schemas.openxmlformats.org/drawingml/2006/wordprocessingDrawing" xmlns:w10="urn:schemas-microsoft-com:office:word" xmlns:w="http://schemas.openxmlformats.org/wordprocessingml/2006/main" xmlns:w14="http://schemas.microsoft.com/office/word/2010/wordml" xmlns:w15="http://schemas.microsoft.com/office/word/2012/wordml" xmlns:w16cex="http://schemas.microsoft.com/office/word/2018/wordml/cex" xmlns:w16cid="http://schemas.microsoft.com/office/word/2016/wordml/cid" xmlns:w16="http://schemas.microsoft.com/office/word/2018/wordml" xmlns:w16sdtdh="http://schemas.microsoft.com/office/word/2020/wordml/sdtdatahash" xmlns:w16se="http://schemas.microsoft.com/office/word/2015/wordml/symex" xmlns:wpg="http://schemas.microsoft.com/office/word/2010/wordprocessingGroup" xmlns:wpi="http://schemas.microsoft.com/office/word/2010/wordprocessingInk" xmlns:wne="http://schemas.microsoft.com/office/word/2006/wordml" xmlns:wps="http://schemas.microsoft.com/office/word/2010/wordprocessingShape" mc:Ignorable="w14 w15 w16se w16cid w16 w16cex w16sdtdh wp14">
   <w:body>
     <w:p>
       <w:pPr>
@@ -28,7 +28,7 @@
           <w:szCs w:val="24"/>
         </w:rPr>
         <w:drawing>
-          <wp:inline distT="114300" distB="114300" distL="114300" distR="114300">
+          <wp:inline distT="114300" distB="114300" distL="114300" distR="114300" wp14:anchorId="580D5253" wp14:editId="121C247B">
             <wp:extent cx="1406362" cy="1835303"/>
             <wp:effectExtent l="0" t="0" r="0" b="0"/>
             <wp:docPr id="1" name="image1.png"/>
@@ -82,7 +82,16 @@
           <w:sz w:val="24"/>
           <w:szCs w:val="24"/>
         </w:rPr>
-        <w:t>Informe parcial 1</w:t>
+        <w:t xml:space="preserve">Informe parcial </w:t>
+      </w:r>
+      <w:r>
+        <w:rPr>
+          <w:rFonts w:ascii="Times New Roman" w:eastAsia="Times New Roman" w:hAnsi="Times New Roman" w:cs="Times New Roman"/>
+          <w:b/>
+          <w:sz w:val="24"/>
+          <w:szCs w:val="24"/>
+        </w:rPr>
+        <w:t>2</w:t>
       </w:r>
       <w:r>
         <w:rPr>
@@ -109,21 +118,13 @@
     <w:p>
       <w:pPr>
         <w:spacing w:before="240" w:line="480" w:lineRule="auto"/>
-        <w:jc w:val="center"/>
-        <w:rPr>
-          <w:rFonts w:ascii="Times New Roman" w:eastAsia="Times New Roman" w:hAnsi="Times New Roman" w:cs="Times New Roman"/>
-          <w:sz w:val="24"/>
-          <w:szCs w:val="24"/>
-        </w:rPr>
-      </w:pPr>
-      <w:r>
-        <w:rPr>
-          <w:rFonts w:ascii="Times New Roman" w:eastAsia="Times New Roman" w:hAnsi="Times New Roman" w:cs="Times New Roman"/>
-          <w:sz w:val="24"/>
-          <w:szCs w:val="24"/>
-        </w:rPr>
-        <w:t xml:space="preserve">Angie Paola Jaramillo Ortega </w:t>
-      </w:r>
+        <w:rPr>
+          <w:rFonts w:ascii="Times New Roman" w:eastAsia="Times New Roman" w:hAnsi="Times New Roman" w:cs="Times New Roman"/>
+          <w:b/>
+          <w:sz w:val="24"/>
+          <w:szCs w:val="24"/>
+        </w:rPr>
+      </w:pPr>
     </w:p>
     <w:p>
       <w:pPr>
@@ -141,55 +142,7 @@
           <w:sz w:val="24"/>
           <w:szCs w:val="24"/>
         </w:rPr>
-        <w:t>Emmanuel Garcés Agudelo</w:t>
-      </w:r>
-      <w:r>
-        <w:rPr>
-          <w:rFonts w:ascii="Times New Roman" w:eastAsia="Times New Roman" w:hAnsi="Times New Roman" w:cs="Times New Roman"/>
-          <w:sz w:val="24"/>
-          <w:szCs w:val="24"/>
-        </w:rPr>
-        <w:br/>
-      </w:r>
-      <w:r>
-        <w:rPr>
-          <w:rFonts w:ascii="Times New Roman" w:eastAsia="Times New Roman" w:hAnsi="Times New Roman" w:cs="Times New Roman"/>
-          <w:sz w:val="24"/>
-          <w:szCs w:val="24"/>
-        </w:rPr>
-        <w:br/>
-      </w:r>
-      <w:r>
-        <w:rPr>
-          <w:rFonts w:ascii="Times New Roman" w:eastAsia="Times New Roman" w:hAnsi="Times New Roman" w:cs="Times New Roman"/>
-          <w:sz w:val="24"/>
-          <w:szCs w:val="24"/>
-        </w:rPr>
-        <w:br/>
-      </w:r>
-      <w:r>
-        <w:rPr>
-          <w:rFonts w:ascii="Times New Roman" w:eastAsia="Times New Roman" w:hAnsi="Times New Roman" w:cs="Times New Roman"/>
-          <w:sz w:val="24"/>
-          <w:szCs w:val="24"/>
-        </w:rPr>
-        <w:br/>
-      </w:r>
-      <w:r>
-        <w:rPr>
-          <w:rFonts w:ascii="Times New Roman" w:eastAsia="Times New Roman" w:hAnsi="Times New Roman" w:cs="Times New Roman"/>
-          <w:sz w:val="24"/>
-          <w:szCs w:val="24"/>
-        </w:rPr>
-        <w:br/>
-      </w:r>
-      <w:r>
-        <w:rPr>
-          <w:rFonts w:ascii="Times New Roman" w:eastAsia="Times New Roman" w:hAnsi="Times New Roman" w:cs="Times New Roman"/>
-          <w:sz w:val="24"/>
-          <w:szCs w:val="24"/>
-        </w:rPr>
-        <w:br/>
+        <w:t xml:space="preserve">Angie Paola Jaramillo Ortega </w:t>
       </w:r>
     </w:p>
     <w:p>
@@ -208,7 +161,23 @@
           <w:sz w:val="24"/>
           <w:szCs w:val="24"/>
         </w:rPr>
-        <w:t>Universidad de Antioquia</w:t>
+        <w:t>Emmanuel Garcés Agudelo</w:t>
+      </w:r>
+      <w:r>
+        <w:rPr>
+          <w:rFonts w:ascii="Times New Roman" w:eastAsia="Times New Roman" w:hAnsi="Times New Roman" w:cs="Times New Roman"/>
+          <w:sz w:val="24"/>
+          <w:szCs w:val="24"/>
+        </w:rPr>
+        <w:br/>
+      </w:r>
+      <w:r>
+        <w:rPr>
+          <w:rFonts w:ascii="Times New Roman" w:eastAsia="Times New Roman" w:hAnsi="Times New Roman" w:cs="Times New Roman"/>
+          <w:sz w:val="24"/>
+          <w:szCs w:val="24"/>
+        </w:rPr>
+        <w:br/>
       </w:r>
     </w:p>
     <w:p>
@@ -227,7 +196,15 @@
           <w:sz w:val="24"/>
           <w:szCs w:val="24"/>
         </w:rPr>
-        <w:t>Facultad de Ingeniería</w:t>
+        <w:br/>
+      </w:r>
+      <w:r>
+        <w:rPr>
+          <w:rFonts w:ascii="Times New Roman" w:eastAsia="Times New Roman" w:hAnsi="Times New Roman" w:cs="Times New Roman"/>
+          <w:sz w:val="24"/>
+          <w:szCs w:val="24"/>
+        </w:rPr>
+        <w:br/>
       </w:r>
     </w:p>
     <w:p>
@@ -246,7 +223,7 @@
           <w:sz w:val="24"/>
           <w:szCs w:val="24"/>
         </w:rPr>
-        <w:t>Informática II</w:t>
+        <w:t>Universidad de Antioquia</w:t>
       </w:r>
     </w:p>
     <w:p>
@@ -265,7 +242,53 @@
           <w:sz w:val="24"/>
           <w:szCs w:val="24"/>
         </w:rPr>
-        <w:t>Octubre de 2023</w:t>
+        <w:t>Facultad de Ingeniería</w:t>
+      </w:r>
+    </w:p>
+    <w:p>
+      <w:pPr>
+        <w:spacing w:before="240" w:line="480" w:lineRule="auto"/>
+        <w:jc w:val="center"/>
+        <w:rPr>
+          <w:rFonts w:ascii="Times New Roman" w:eastAsia="Times New Roman" w:hAnsi="Times New Roman" w:cs="Times New Roman"/>
+          <w:sz w:val="24"/>
+          <w:szCs w:val="24"/>
+        </w:rPr>
+      </w:pPr>
+      <w:r>
+        <w:rPr>
+          <w:rFonts w:ascii="Times New Roman" w:eastAsia="Times New Roman" w:hAnsi="Times New Roman" w:cs="Times New Roman"/>
+          <w:sz w:val="24"/>
+          <w:szCs w:val="24"/>
+        </w:rPr>
+        <w:t>Informática II</w:t>
+      </w:r>
+    </w:p>
+    <w:p>
+      <w:pPr>
+        <w:spacing w:before="240" w:line="480" w:lineRule="auto"/>
+        <w:jc w:val="center"/>
+        <w:rPr>
+          <w:rFonts w:ascii="Times New Roman" w:eastAsia="Times New Roman" w:hAnsi="Times New Roman" w:cs="Times New Roman"/>
+          <w:sz w:val="24"/>
+          <w:szCs w:val="24"/>
+        </w:rPr>
+      </w:pPr>
+      <w:r>
+        <w:rPr>
+          <w:rFonts w:ascii="Times New Roman" w:eastAsia="Times New Roman" w:hAnsi="Times New Roman" w:cs="Times New Roman"/>
+          <w:sz w:val="24"/>
+          <w:szCs w:val="24"/>
+        </w:rPr>
+        <w:t>Noviembre</w:t>
+      </w:r>
+      <w:r>
+        <w:rPr>
+          <w:rFonts w:ascii="Times New Roman" w:eastAsia="Times New Roman" w:hAnsi="Times New Roman" w:cs="Times New Roman"/>
+          <w:sz w:val="24"/>
+          <w:szCs w:val="24"/>
+        </w:rPr>
+        <w:t xml:space="preserve"> de 2023</w:t>
       </w:r>
     </w:p>
     <w:p>
@@ -278,13 +301,24 @@
           <w:szCs w:val="24"/>
         </w:rPr>
       </w:pPr>
-      <w:r>
+    </w:p>
+    <w:p>
+      <w:pPr>
+        <w:spacing w:line="480" w:lineRule="auto"/>
         <w:rPr>
           <w:rFonts w:ascii="Times New Roman" w:eastAsia="Times New Roman" w:hAnsi="Times New Roman" w:cs="Times New Roman"/>
           <w:b/>
           <w:sz w:val="24"/>
           <w:szCs w:val="24"/>
         </w:rPr>
+      </w:pPr>
+      <w:r>
+        <w:rPr>
+          <w:rFonts w:ascii="Times New Roman" w:eastAsia="Times New Roman" w:hAnsi="Times New Roman" w:cs="Times New Roman"/>
+          <w:b/>
+          <w:sz w:val="24"/>
+          <w:szCs w:val="24"/>
+        </w:rPr>
         <w:t>Contextualización</w:t>
       </w:r>
     </w:p>
@@ -303,7 +337,6 @@
           <w:sz w:val="24"/>
           <w:szCs w:val="24"/>
         </w:rPr>
-        <w:lastRenderedPageBreak/>
         <w:t xml:space="preserve">El problema de programación de implementar el juego </w:t>
       </w:r>
       <w:proofErr w:type="spellStart"/>
@@ -516,25 +549,7 @@
           <w:sz w:val="24"/>
           <w:szCs w:val="24"/>
         </w:rPr>
-        <w:t xml:space="preserve">      </w:t>
-      </w:r>
-      <w:proofErr w:type="gramStart"/>
-      <w:r>
-        <w:rPr>
-          <w:rFonts w:ascii="Times New Roman" w:eastAsia="Times New Roman" w:hAnsi="Times New Roman" w:cs="Times New Roman"/>
-          <w:sz w:val="24"/>
-          <w:szCs w:val="24"/>
-        </w:rPr>
-        <w:t>2.Validación</w:t>
-      </w:r>
-      <w:proofErr w:type="gramEnd"/>
-      <w:r>
-        <w:rPr>
-          <w:rFonts w:ascii="Times New Roman" w:eastAsia="Times New Roman" w:hAnsi="Times New Roman" w:cs="Times New Roman"/>
-          <w:sz w:val="24"/>
-          <w:szCs w:val="24"/>
-        </w:rPr>
-        <w:t xml:space="preserve"> de Entrada del Usuario</w:t>
+        <w:t xml:space="preserve">      2.Validación de Entrada del Usuario</w:t>
       </w:r>
     </w:p>
     <w:p>
@@ -552,6 +567,7 @@
           <w:sz w:val="24"/>
           <w:szCs w:val="24"/>
         </w:rPr>
+        <w:lastRenderedPageBreak/>
         <w:t xml:space="preserve">          Se deben implementar mecanismos para validar la entrada del usuario, asegurándose de que las coordenadas proporcionadas estén dentro de los límites del tablero y que los movimientos sean válidos según las reglas del juego.</w:t>
       </w:r>
     </w:p>
@@ -570,10 +586,248 @@
         <w:spacing w:line="480" w:lineRule="auto"/>
         <w:rPr>
           <w:rFonts w:ascii="Times New Roman" w:eastAsia="Times New Roman" w:hAnsi="Times New Roman" w:cs="Times New Roman"/>
-          <w:sz w:val="24"/>
-          <w:szCs w:val="24"/>
-        </w:rPr>
-      </w:pPr>
+          <w:b/>
+          <w:bCs/>
+          <w:sz w:val="24"/>
+          <w:szCs w:val="24"/>
+        </w:rPr>
+      </w:pPr>
+      <w:r>
+        <w:rPr>
+          <w:rFonts w:ascii="Times New Roman" w:eastAsia="Times New Roman" w:hAnsi="Times New Roman" w:cs="Times New Roman"/>
+          <w:b/>
+          <w:bCs/>
+          <w:sz w:val="24"/>
+          <w:szCs w:val="24"/>
+        </w:rPr>
+        <w:t>Diseñ</w:t>
+      </w:r>
+      <w:r>
+        <w:rPr>
+          <w:rFonts w:ascii="Times New Roman" w:eastAsia="Times New Roman" w:hAnsi="Times New Roman" w:cs="Times New Roman"/>
+          <w:b/>
+          <w:bCs/>
+          <w:sz w:val="24"/>
+          <w:szCs w:val="24"/>
+        </w:rPr>
+        <w:t>o</w:t>
+      </w:r>
+    </w:p>
+    <w:p>
+      <w:pPr>
+        <w:spacing w:line="480" w:lineRule="auto"/>
+        <w:jc w:val="center"/>
+        <w:rPr>
+          <w:rFonts w:ascii="Times New Roman" w:eastAsia="Times New Roman" w:hAnsi="Times New Roman" w:cs="Times New Roman"/>
+          <w:sz w:val="24"/>
+          <w:szCs w:val="24"/>
+        </w:rPr>
+      </w:pPr>
+      <w:r>
+        <w:rPr>
+          <w:noProof/>
+        </w:rPr>
+        <w:drawing>
+          <wp:inline distT="0" distB="0" distL="0" distR="0" wp14:anchorId="472BE693" wp14:editId="19A77DCD">
+            <wp:extent cx="5780600" cy="2784982"/>
+            <wp:effectExtent l="0" t="0" r="0" b="0"/>
+            <wp:docPr id="1791475267" name="Picture 1"/>
+            <wp:cNvGraphicFramePr>
+              <a:graphicFrameLocks xmlns:a="http://schemas.openxmlformats.org/drawingml/2006/main" noChangeAspect="1"/>
+            </wp:cNvGraphicFramePr>
+            <a:graphic xmlns:a="http://schemas.openxmlformats.org/drawingml/2006/main">
+              <a:graphicData uri="http://schemas.openxmlformats.org/drawingml/2006/picture">
+                <pic:pic xmlns:pic="http://schemas.openxmlformats.org/drawingml/2006/picture">
+                  <pic:nvPicPr>
+                    <pic:cNvPr id="0" name="Picture 13"/>
+                    <pic:cNvPicPr>
+                      <a:picLocks noChangeAspect="1" noChangeArrowheads="1"/>
+                    </pic:cNvPicPr>
+                  </pic:nvPicPr>
+                  <pic:blipFill>
+                    <a:blip r:embed="rId6">
+                      <a:extLst>
+                        <a:ext uri="{28A0092B-C50C-407E-A947-70E740481C1C}">
+                          <a14:useLocalDpi xmlns:a14="http://schemas.microsoft.com/office/drawing/2010/main" val="0"/>
+                        </a:ext>
+                      </a:extLst>
+                    </a:blip>
+                    <a:srcRect l="5412" r="1648"/>
+                    <a:stretch>
+                      <a:fillRect/>
+                    </a:stretch>
+                  </pic:blipFill>
+                  <pic:spPr bwMode="auto">
+                    <a:xfrm>
+                      <a:off x="0" y="0"/>
+                      <a:ext cx="5826044" cy="2806876"/>
+                    </a:xfrm>
+                    <a:prstGeom prst="rect">
+                      <a:avLst/>
+                    </a:prstGeom>
+                    <a:noFill/>
+                    <a:ln>
+                      <a:noFill/>
+                    </a:ln>
+                  </pic:spPr>
+                </pic:pic>
+              </a:graphicData>
+            </a:graphic>
+          </wp:inline>
+        </w:drawing>
+      </w:r>
+    </w:p>
+    <w:p>
+      <w:pPr>
+        <w:spacing w:line="480" w:lineRule="auto"/>
+        <w:rPr>
+          <w:rFonts w:ascii="Times New Roman" w:eastAsia="Times New Roman" w:hAnsi="Times New Roman" w:cs="Times New Roman"/>
+          <w:sz w:val="24"/>
+          <w:szCs w:val="24"/>
+        </w:rPr>
+      </w:pPr>
+      <w:r>
+        <w:rPr>
+          <w:rFonts w:ascii="Times New Roman" w:eastAsia="Times New Roman" w:hAnsi="Times New Roman" w:cs="Times New Roman"/>
+          <w:b/>
+          <w:bCs/>
+          <w:sz w:val="24"/>
+          <w:szCs w:val="24"/>
+        </w:rPr>
+        <w:t>Algoritmos implementados:</w:t>
+      </w:r>
+      <w:r>
+        <w:rPr>
+          <w:rFonts w:ascii="Times New Roman" w:eastAsia="Times New Roman" w:hAnsi="Times New Roman" w:cs="Times New Roman"/>
+          <w:b/>
+          <w:bCs/>
+          <w:sz w:val="24"/>
+          <w:szCs w:val="24"/>
+        </w:rPr>
+        <w:t xml:space="preserve"> </w:t>
+      </w:r>
+      <w:hyperlink r:id="rId7" w:history="1">
+        <w:r>
+          <w:rPr>
+            <w:rStyle w:val="Hyperlink"/>
+            <w:rFonts w:ascii="Times New Roman" w:eastAsia="Times New Roman" w:hAnsi="Times New Roman" w:cs="Times New Roman"/>
+            <w:sz w:val="24"/>
+            <w:szCs w:val="24"/>
+          </w:rPr>
+          <w:t>https://github.com/EmmanuelGarces9/Parcial2.git</w:t>
+        </w:r>
+      </w:hyperlink>
+    </w:p>
+    <w:p>
+      <w:pPr>
+        <w:spacing w:line="480" w:lineRule="auto"/>
+        <w:rPr>
+          <w:rFonts w:ascii="Times New Roman" w:eastAsia="Times New Roman" w:hAnsi="Times New Roman" w:cs="Times New Roman"/>
+          <w:b/>
+          <w:bCs/>
+          <w:sz w:val="24"/>
+          <w:szCs w:val="24"/>
+        </w:rPr>
+      </w:pPr>
+      <w:r>
+        <w:rPr>
+          <w:rFonts w:ascii="Times New Roman" w:eastAsia="Times New Roman" w:hAnsi="Times New Roman" w:cs="Times New Roman"/>
+          <w:b/>
+          <w:bCs/>
+          <w:sz w:val="24"/>
+          <w:szCs w:val="24"/>
+        </w:rPr>
+        <w:t>Problemas de desarrollo y solución:</w:t>
+      </w:r>
+    </w:p>
+    <w:p>
+      <w:pPr>
+        <w:pStyle w:val="ListParagraph"/>
+        <w:numPr>
+          <w:ilvl w:val="0"/>
+          <w:numId w:val="4"/>
+        </w:numPr>
+        <w:spacing w:line="480" w:lineRule="auto"/>
+        <w:rPr>
+          <w:rFonts w:ascii="Times New Roman" w:eastAsia="Times New Roman" w:hAnsi="Times New Roman" w:cs="Times New Roman"/>
+          <w:sz w:val="24"/>
+          <w:szCs w:val="24"/>
+        </w:rPr>
+      </w:pPr>
+      <w:r>
+        <w:rPr>
+          <w:rFonts w:ascii="Times New Roman" w:eastAsia="Times New Roman" w:hAnsi="Times New Roman" w:cs="Times New Roman"/>
+          <w:b/>
+          <w:bCs/>
+          <w:sz w:val="24"/>
+          <w:szCs w:val="24"/>
+        </w:rPr>
+        <w:t xml:space="preserve">Problema: </w:t>
+      </w:r>
+      <w:r>
+        <w:rPr>
+          <w:rFonts w:ascii="Times New Roman" w:eastAsia="Times New Roman" w:hAnsi="Times New Roman" w:cs="Times New Roman"/>
+          <w:sz w:val="24"/>
+          <w:szCs w:val="24"/>
+        </w:rPr>
+        <w:t>El juego terminaba incorrectamente cuando aún quedaban movimientos válidos para ambos jugadores.</w:t>
+      </w:r>
+    </w:p>
+    <w:p>
+      <w:pPr>
+        <w:pStyle w:val="ListParagraph"/>
+        <w:spacing w:line="480" w:lineRule="auto"/>
+        <w:rPr>
+          <w:rFonts w:ascii="Times New Roman" w:eastAsia="Times New Roman" w:hAnsi="Times New Roman" w:cs="Times New Roman"/>
+          <w:sz w:val="24"/>
+          <w:szCs w:val="24"/>
+        </w:rPr>
+      </w:pPr>
+      <w:r>
+        <w:rPr>
+          <w:rFonts w:ascii="Times New Roman" w:eastAsia="Times New Roman" w:hAnsi="Times New Roman" w:cs="Times New Roman"/>
+          <w:b/>
+          <w:bCs/>
+          <w:sz w:val="24"/>
+          <w:szCs w:val="24"/>
+        </w:rPr>
+        <w:t xml:space="preserve">Solución: </w:t>
+      </w:r>
+      <w:r>
+        <w:rPr>
+          <w:rFonts w:ascii="Times New Roman" w:eastAsia="Times New Roman" w:hAnsi="Times New Roman" w:cs="Times New Roman"/>
+          <w:sz w:val="24"/>
+          <w:szCs w:val="24"/>
+        </w:rPr>
+        <w:t>Analizamos la lógica detrás de la condición de finalización del juego y ajustamos el código para verificar correctamente los movimientos disponibles para ambos jugadores antes de declarar el fin del juego.</w:t>
+      </w:r>
+      <w:r>
+        <w:rPr>
+          <w:rFonts w:ascii="Times New Roman" w:eastAsia="Times New Roman" w:hAnsi="Times New Roman" w:cs="Times New Roman"/>
+          <w:sz w:val="24"/>
+          <w:szCs w:val="24"/>
+        </w:rPr>
+        <w:t xml:space="preserve"> </w:t>
+      </w:r>
+    </w:p>
+    <w:p>
+      <w:pPr>
+        <w:pStyle w:val="ListParagraph"/>
+        <w:spacing w:line="480" w:lineRule="auto"/>
+        <w:rPr>
+          <w:rFonts w:ascii="Times New Roman" w:eastAsia="Times New Roman" w:hAnsi="Times New Roman" w:cs="Times New Roman"/>
+          <w:sz w:val="24"/>
+          <w:szCs w:val="24"/>
+        </w:rPr>
+      </w:pPr>
+      <w:r>
+        <w:rPr>
+          <w:rFonts w:ascii="Times New Roman" w:eastAsia="Times New Roman" w:hAnsi="Times New Roman" w:cs="Times New Roman"/>
+          <w:sz w:val="24"/>
+          <w:szCs w:val="24"/>
+        </w:rPr>
+        <w:t xml:space="preserve">Identificamos un problema en la lógica de verificación de movimientos disponibles en nuestro juego. La función encargada de esta tarea recorría las casillas del tablero y verificaba si eran movimientos válidos, pero surgía una discrepancia debido a la diferencia entre las coordenadas proporcionadas por los usuarios (comenzando en 1) y las coordenadas internas del programa (comenzando en 0). Como solución, </w:t>
+      </w:r>
       <w:r>
         <w:rPr>
           <w:rFonts w:ascii="Times New Roman" w:eastAsia="Times New Roman" w:hAnsi="Times New Roman" w:cs="Times New Roman"/>
@@ -581,53 +835,43 @@
           <w:szCs w:val="24"/>
         </w:rPr>
         <w:lastRenderedPageBreak/>
-        <w:t>Diseño</w:t>
-      </w:r>
-    </w:p>
-    <w:p>
-      <w:pPr>
+        <w:t>modificamos el código para ajustar estas coordenadas sumando 1 antes de pasarlas a la función de validación.</w:t>
+      </w:r>
+    </w:p>
+    <w:p>
+      <w:pPr>
+        <w:pStyle w:val="ListParagraph"/>
         <w:spacing w:line="480" w:lineRule="auto"/>
-        <w:ind w:left="-1276"/>
-        <w:rPr>
-          <w:rFonts w:ascii="Times New Roman" w:eastAsia="Times New Roman" w:hAnsi="Times New Roman" w:cs="Times New Roman"/>
-          <w:sz w:val="24"/>
-          <w:szCs w:val="24"/>
-        </w:rPr>
-      </w:pPr>
-      <w:r>
-        <w:rPr>
-          <w:rFonts w:ascii="Times New Roman" w:eastAsia="Times New Roman" w:hAnsi="Times New Roman" w:cs="Times New Roman"/>
-          <w:sz w:val="24"/>
-          <w:szCs w:val="24"/>
-        </w:rPr>
-        <w:pict>
-          <v:shapetype id="_x0000_t75" coordsize="21600,21600" o:spt="75" o:preferrelative="t" path="m@4@5l@4@11@9@11@9@5xe" filled="f" stroked="f">
-            <v:stroke joinstyle="miter"/>
-            <v:formulas>
-              <v:f eqn="if lineDrawn pixelLineWidth 0"/>
-              <v:f eqn="sum @0 1 0"/>
-              <v:f eqn="sum 0 0 @1"/>
-              <v:f eqn="prod @2 1 2"/>
-              <v:f eqn="prod @3 21600 pixelWidth"/>
-              <v:f eqn="prod @3 21600 pixelHeight"/>
-              <v:f eqn="sum @0 0 1"/>
-              <v:f eqn="prod @6 1 2"/>
-              <v:f eqn="prod @7 21600 pixelWidth"/>
-              <v:f eqn="sum @8 21600 0"/>
-              <v:f eqn="prod @7 21600 pixelHeight"/>
-              <v:f eqn="sum @10 21600 0"/>
-            </v:formulas>
-            <v:path o:extrusionok="f" gradientshapeok="t" o:connecttype="rect"/>
-            <o:lock v:ext="edit" aspectratio="t"/>
-          </v:shapetype>
-          <v:shape id="_x0000_i1025" type="#_x0000_t75" style="width:587.85pt;height:262.7pt">
-            <v:imagedata r:id="rId6" o:title="diagrama de clases"/>
-          </v:shape>
-        </w:pict>
-      </w:r>
-    </w:p>
-    <w:p>
-      <w:pPr>
+        <w:rPr>
+          <w:rFonts w:ascii="Times New Roman" w:eastAsia="Times New Roman" w:hAnsi="Times New Roman" w:cs="Times New Roman"/>
+          <w:sz w:val="24"/>
+          <w:szCs w:val="24"/>
+        </w:rPr>
+      </w:pPr>
+      <w:r>
+        <w:rPr>
+          <w:rFonts w:ascii="Times New Roman" w:eastAsia="Times New Roman" w:hAnsi="Times New Roman" w:cs="Times New Roman"/>
+          <w:sz w:val="24"/>
+          <w:szCs w:val="24"/>
+        </w:rPr>
+        <w:t>E</w:t>
+      </w:r>
+      <w:r>
+        <w:rPr>
+          <w:rFonts w:ascii="Times New Roman" w:eastAsia="Times New Roman" w:hAnsi="Times New Roman" w:cs="Times New Roman"/>
+          <w:sz w:val="24"/>
+          <w:szCs w:val="24"/>
+        </w:rPr>
+        <w:t>sta experiencia resalta la necesidad de coherencia en el manejo de datos y nos enseñó a prestar atención a los detalles para evitar problemas similares en el futuro.</w:t>
+      </w:r>
+    </w:p>
+    <w:p>
+      <w:pPr>
+        <w:pStyle w:val="ListParagraph"/>
+        <w:numPr>
+          <w:ilvl w:val="0"/>
+          <w:numId w:val="4"/>
+        </w:numPr>
         <w:spacing w:line="480" w:lineRule="auto"/>
         <w:rPr>
           <w:rFonts w:ascii="Times New Roman" w:eastAsia="Times New Roman" w:hAnsi="Times New Roman" w:cs="Times New Roman"/>
@@ -635,9 +879,47 @@
           <w:szCs w:val="24"/>
         </w:rPr>
       </w:pPr>
-    </w:p>
-    <w:p>
-      <w:pPr>
+      <w:r>
+        <w:rPr>
+          <w:rFonts w:ascii="Times New Roman" w:eastAsia="Times New Roman" w:hAnsi="Times New Roman" w:cs="Times New Roman"/>
+          <w:b/>
+          <w:bCs/>
+          <w:sz w:val="24"/>
+          <w:szCs w:val="24"/>
+        </w:rPr>
+        <w:t>Problema:</w:t>
+      </w:r>
+      <w:r>
+        <w:t xml:space="preserve"> </w:t>
+      </w:r>
+      <w:r>
+        <w:rPr>
+          <w:rFonts w:ascii="Times New Roman" w:eastAsia="Times New Roman" w:hAnsi="Times New Roman" w:cs="Times New Roman"/>
+          <w:sz w:val="24"/>
+          <w:szCs w:val="24"/>
+        </w:rPr>
+        <w:t xml:space="preserve">Al intentar definir la función </w:t>
+      </w:r>
+      <w:r>
+        <w:rPr>
+          <w:rFonts w:ascii="Times New Roman" w:eastAsia="Times New Roman" w:hAnsi="Times New Roman" w:cs="Times New Roman"/>
+          <w:sz w:val="24"/>
+          <w:szCs w:val="24"/>
+        </w:rPr>
+        <w:t>de verificación de movimiento disponible</w:t>
+      </w:r>
+      <w:r>
+        <w:rPr>
+          <w:rFonts w:ascii="Times New Roman" w:eastAsia="Times New Roman" w:hAnsi="Times New Roman" w:cs="Times New Roman"/>
+          <w:sz w:val="24"/>
+          <w:szCs w:val="24"/>
+        </w:rPr>
+        <w:t xml:space="preserve"> en la clase jugador, surgió un error aparentemente relacionado con la inclusión de la clase tablero.</w:t>
+      </w:r>
+    </w:p>
+    <w:p>
+      <w:pPr>
+        <w:pStyle w:val="ListParagraph"/>
         <w:spacing w:line="480" w:lineRule="auto"/>
         <w:rPr>
           <w:rFonts w:ascii="Times New Roman" w:eastAsia="Times New Roman" w:hAnsi="Times New Roman" w:cs="Times New Roman"/>
@@ -645,8 +927,109 @@
           <w:szCs w:val="24"/>
         </w:rPr>
       </w:pPr>
-      <w:bookmarkStart w:id="0" w:name="_GoBack"/>
-      <w:bookmarkEnd w:id="0"/>
+      <w:r>
+        <w:rPr>
+          <w:rFonts w:ascii="Times New Roman" w:eastAsia="Times New Roman" w:hAnsi="Times New Roman" w:cs="Times New Roman"/>
+          <w:b/>
+          <w:bCs/>
+          <w:sz w:val="24"/>
+          <w:szCs w:val="24"/>
+        </w:rPr>
+        <w:t>Solución:</w:t>
+      </w:r>
+      <w:r>
+        <w:t xml:space="preserve"> </w:t>
+      </w:r>
+      <w:r>
+        <w:rPr>
+          <w:rFonts w:ascii="Times New Roman" w:eastAsia="Times New Roman" w:hAnsi="Times New Roman" w:cs="Times New Roman"/>
+          <w:sz w:val="24"/>
+          <w:szCs w:val="24"/>
+        </w:rPr>
+        <w:t>A pesar de que habíamos incluido correctamente "</w:t>
+      </w:r>
+      <w:proofErr w:type="spellStart"/>
+      <w:r>
+        <w:rPr>
+          <w:rFonts w:ascii="Times New Roman" w:eastAsia="Times New Roman" w:hAnsi="Times New Roman" w:cs="Times New Roman"/>
+          <w:sz w:val="24"/>
+          <w:szCs w:val="24"/>
+        </w:rPr>
+        <w:t>tablero.h</w:t>
+      </w:r>
+      <w:proofErr w:type="spellEnd"/>
+      <w:r>
+        <w:rPr>
+          <w:rFonts w:ascii="Times New Roman" w:eastAsia="Times New Roman" w:hAnsi="Times New Roman" w:cs="Times New Roman"/>
+          <w:sz w:val="24"/>
+          <w:szCs w:val="24"/>
+        </w:rPr>
+        <w:t>"</w:t>
+      </w:r>
+      <w:r>
+        <w:rPr>
+          <w:rFonts w:ascii="Times New Roman" w:eastAsia="Times New Roman" w:hAnsi="Times New Roman" w:cs="Times New Roman"/>
+          <w:sz w:val="24"/>
+          <w:szCs w:val="24"/>
+        </w:rPr>
+        <w:t xml:space="preserve"> en la clase jugador</w:t>
+      </w:r>
+      <w:r>
+        <w:rPr>
+          <w:rFonts w:ascii="Times New Roman" w:eastAsia="Times New Roman" w:hAnsi="Times New Roman" w:cs="Times New Roman"/>
+          <w:sz w:val="24"/>
+          <w:szCs w:val="24"/>
+        </w:rPr>
+        <w:t xml:space="preserve">, aún encontrábamos dificultades para acceder a </w:t>
+      </w:r>
+      <w:r>
+        <w:rPr>
+          <w:rFonts w:ascii="Times New Roman" w:eastAsia="Times New Roman" w:hAnsi="Times New Roman" w:cs="Times New Roman"/>
+          <w:sz w:val="24"/>
+          <w:szCs w:val="24"/>
+        </w:rPr>
+        <w:t>las</w:t>
+      </w:r>
+      <w:r>
+        <w:rPr>
+          <w:rFonts w:ascii="Times New Roman" w:eastAsia="Times New Roman" w:hAnsi="Times New Roman" w:cs="Times New Roman"/>
+          <w:sz w:val="24"/>
+          <w:szCs w:val="24"/>
+        </w:rPr>
+        <w:t xml:space="preserve"> variables de la clase tablero. Para </w:t>
+      </w:r>
+      <w:r>
+        <w:rPr>
+          <w:rFonts w:ascii="Times New Roman" w:eastAsia="Times New Roman" w:hAnsi="Times New Roman" w:cs="Times New Roman"/>
+          <w:sz w:val="24"/>
+          <w:szCs w:val="24"/>
+        </w:rPr>
+        <w:t>arreglar este problema</w:t>
+      </w:r>
+      <w:r>
+        <w:rPr>
+          <w:rFonts w:ascii="Times New Roman" w:eastAsia="Times New Roman" w:hAnsi="Times New Roman" w:cs="Times New Roman"/>
+          <w:sz w:val="24"/>
+          <w:szCs w:val="24"/>
+        </w:rPr>
+        <w:t xml:space="preserve">, </w:t>
+      </w:r>
+      <w:r>
+        <w:rPr>
+          <w:rFonts w:ascii="Times New Roman" w:eastAsia="Times New Roman" w:hAnsi="Times New Roman" w:cs="Times New Roman"/>
+          <w:sz w:val="24"/>
+          <w:szCs w:val="24"/>
+        </w:rPr>
+        <w:t>movimos</w:t>
+      </w:r>
+      <w:r>
+        <w:rPr>
+          <w:rFonts w:ascii="Times New Roman" w:eastAsia="Times New Roman" w:hAnsi="Times New Roman" w:cs="Times New Roman"/>
+          <w:sz w:val="24"/>
+          <w:szCs w:val="24"/>
+        </w:rPr>
+        <w:t xml:space="preserve"> la función a la clase tablero, donde pudo implementarse sin problemas. Esta experiencia resalta la importancia de entender las dependencias entre clases y cómo las inclusiones pueden afectar la visibilidad de las funciones y variables.</w:t>
+      </w:r>
     </w:p>
     <w:sectPr>
       <w:pgSz w:w="11909" w:h="16834"/>
@@ -659,8 +1042,207 @@
 </file>
 
 <file path=word/numbering.xml><?xml version="1.0" encoding="utf-8"?>
-<w:numbering xmlns:wpc="http://schemas.microsoft.com/office/word/2010/wordprocessingCanvas" xmlns:mc="http://schemas.openxmlformats.org/markup-compatibility/2006" xmlns:o="urn:schemas-microsoft-com:office:office" xmlns:r="http://schemas.openxmlformats.org/officeDocument/2006/relationships" xmlns:m="http://schemas.openxmlformats.org/officeDocument/2006/math" xmlns:v="urn:schemas-microsoft-com:vml" xmlns:wp14="http://schemas.microsoft.com/office/word/2010/wordprocessingDrawing" xmlns:wp="http://schemas.openxmlformats.org/drawingml/2006/wordprocessingDrawing" xmlns:w10="urn:schemas-microsoft-com:office:word" xmlns:w="http://schemas.openxmlformats.org/wordprocessingml/2006/main" xmlns:w14="http://schemas.microsoft.com/office/word/2010/wordml" xmlns:w15="http://schemas.microsoft.com/office/word/2012/wordml" xmlns:wpg="http://schemas.microsoft.com/office/word/2010/wordprocessingGroup" xmlns:wpi="http://schemas.microsoft.com/office/word/2010/wordprocessingInk" xmlns:wne="http://schemas.microsoft.com/office/word/2006/wordml" xmlns:wps="http://schemas.microsoft.com/office/word/2010/wordprocessingShape" mc:Ignorable="w14 w15 wp14">
+<w:numbering xmlns:wpc="http://schemas.microsoft.com/office/word/2010/wordprocessingCanvas" xmlns:cx="http://schemas.microsoft.com/office/drawing/2014/chartex" xmlns:cx1="http://schemas.microsoft.com/office/drawing/2015/9/8/chartex" xmlns:cx2="http://schemas.microsoft.com/office/drawing/2015/10/21/chartex" xmlns:cx3="http://schemas.microsoft.com/office/drawing/2016/5/9/chartex" xmlns:cx4="http://schemas.microsoft.com/office/drawing/2016/5/10/chartex" xmlns:cx5="http://schemas.microsoft.com/office/drawing/2016/5/11/chartex" xmlns:cx6="http://schemas.microsoft.com/office/drawing/2016/5/12/chartex" xmlns:cx7="http://schemas.microsoft.com/office/drawing/2016/5/13/chartex" xmlns:cx8="http://schemas.microsoft.com/office/drawing/2016/5/14/chartex" xmlns:mc="http://schemas.openxmlformats.org/markup-compatibility/2006" xmlns:aink="http://schemas.microsoft.com/office/drawing/2016/ink" xmlns:am3d="http://schemas.microsoft.com/office/drawing/2017/model3d" xmlns:o="urn:schemas-microsoft-com:office:office" xmlns:oel="http://schemas.microsoft.com/office/2019/extlst" xmlns:r="http://schemas.openxmlformats.org/officeDocument/2006/relationships" xmlns:m="http://schemas.openxmlformats.org/officeDocument/2006/math" xmlns:v="urn:schemas-microsoft-com:vml" xmlns:wp14="http://schemas.microsoft.com/office/word/2010/wordprocessingDrawing" xmlns:wp="http://schemas.openxmlformats.org/drawingml/2006/wordprocessingDrawing" xmlns:w10="urn:schemas-microsoft-com:office:word" xmlns:w="http://schemas.openxmlformats.org/wordprocessingml/2006/main" xmlns:w14="http://schemas.microsoft.com/office/word/2010/wordml" xmlns:w15="http://schemas.microsoft.com/office/word/2012/wordml" xmlns:w16cex="http://schemas.microsoft.com/office/word/2018/wordml/cex" xmlns:w16cid="http://schemas.microsoft.com/office/word/2016/wordml/cid" xmlns:w16="http://schemas.microsoft.com/office/word/2018/wordml" xmlns:w16sdtdh="http://schemas.microsoft.com/office/word/2020/wordml/sdtdatahash" xmlns:w16se="http://schemas.microsoft.com/office/word/2015/wordml/symex" xmlns:wpg="http://schemas.microsoft.com/office/word/2010/wordprocessingGroup" xmlns:wpi="http://schemas.microsoft.com/office/word/2010/wordprocessingInk" xmlns:wne="http://schemas.microsoft.com/office/word/2006/wordml" xmlns:wps="http://schemas.microsoft.com/office/word/2010/wordprocessingShape" mc:Ignorable="w14 w15 w16se w16cid w16 w16cex w16sdtdh wp14">
   <w:abstractNum w:abstractNumId="0" w15:restartNumberingAfterBreak="0">
+    <w:nsid w:val="16044C9A"/>
+    <w:multiLevelType w:val="hybridMultilevel"/>
+    <w:tmpl w:val="D96A54E6"/>
+    <w:lvl w:ilvl="0" w:tplc="04090001">
+      <w:start w:val="1"/>
+      <w:numFmt w:val="bullet"/>
+      <w:lvlText w:val=""/>
+      <w:lvlJc w:val="left"/>
+      <w:pPr>
+        <w:ind w:left="720" w:hanging="360"/>
+      </w:pPr>
+      <w:rPr>
+        <w:rFonts w:ascii="Symbol" w:hAnsi="Symbol" w:hint="default"/>
+      </w:rPr>
+    </w:lvl>
+    <w:lvl w:ilvl="1" w:tplc="04090003" w:tentative="1">
+      <w:start w:val="1"/>
+      <w:numFmt w:val="bullet"/>
+      <w:lvlText w:val="o"/>
+      <w:lvlJc w:val="left"/>
+      <w:pPr>
+        <w:ind w:left="1440" w:hanging="360"/>
+      </w:pPr>
+      <w:rPr>
+        <w:rFonts w:ascii="Courier New" w:hAnsi="Courier New" w:cs="Courier New" w:hint="default"/>
+      </w:rPr>
+    </w:lvl>
+    <w:lvl w:ilvl="2" w:tplc="04090005" w:tentative="1">
+      <w:start w:val="1"/>
+      <w:numFmt w:val="bullet"/>
+      <w:lvlText w:val=""/>
+      <w:lvlJc w:val="left"/>
+      <w:pPr>
+        <w:ind w:left="2160" w:hanging="360"/>
+      </w:pPr>
+      <w:rPr>
+        <w:rFonts w:ascii="Wingdings" w:hAnsi="Wingdings" w:hint="default"/>
+      </w:rPr>
+    </w:lvl>
+    <w:lvl w:ilvl="3" w:tplc="04090001" w:tentative="1">
+      <w:start w:val="1"/>
+      <w:numFmt w:val="bullet"/>
+      <w:lvlText w:val=""/>
+      <w:lvlJc w:val="left"/>
+      <w:pPr>
+        <w:ind w:left="2880" w:hanging="360"/>
+      </w:pPr>
+      <w:rPr>
+        <w:rFonts w:ascii="Symbol" w:hAnsi="Symbol" w:hint="default"/>
+      </w:rPr>
+    </w:lvl>
+    <w:lvl w:ilvl="4" w:tplc="04090003" w:tentative="1">
+      <w:start w:val="1"/>
+      <w:numFmt w:val="bullet"/>
+      <w:lvlText w:val="o"/>
+      <w:lvlJc w:val="left"/>
+      <w:pPr>
+        <w:ind w:left="3600" w:hanging="360"/>
+      </w:pPr>
+      <w:rPr>
+        <w:rFonts w:ascii="Courier New" w:hAnsi="Courier New" w:cs="Courier New" w:hint="default"/>
+      </w:rPr>
+    </w:lvl>
+    <w:lvl w:ilvl="5" w:tplc="04090005" w:tentative="1">
+      <w:start w:val="1"/>
+      <w:numFmt w:val="bullet"/>
+      <w:lvlText w:val=""/>
+      <w:lvlJc w:val="left"/>
+      <w:pPr>
+        <w:ind w:left="4320" w:hanging="360"/>
+      </w:pPr>
+      <w:rPr>
+        <w:rFonts w:ascii="Wingdings" w:hAnsi="Wingdings" w:hint="default"/>
+      </w:rPr>
+    </w:lvl>
+    <w:lvl w:ilvl="6" w:tplc="04090001" w:tentative="1">
+      <w:start w:val="1"/>
+      <w:numFmt w:val="bullet"/>
+      <w:lvlText w:val=""/>
+      <w:lvlJc w:val="left"/>
+      <w:pPr>
+        <w:ind w:left="5040" w:hanging="360"/>
+      </w:pPr>
+      <w:rPr>
+        <w:rFonts w:ascii="Symbol" w:hAnsi="Symbol" w:hint="default"/>
+      </w:rPr>
+    </w:lvl>
+    <w:lvl w:ilvl="7" w:tplc="04090003" w:tentative="1">
+      <w:start w:val="1"/>
+      <w:numFmt w:val="bullet"/>
+      <w:lvlText w:val="o"/>
+      <w:lvlJc w:val="left"/>
+      <w:pPr>
+        <w:ind w:left="5760" w:hanging="360"/>
+      </w:pPr>
+      <w:rPr>
+        <w:rFonts w:ascii="Courier New" w:hAnsi="Courier New" w:cs="Courier New" w:hint="default"/>
+      </w:rPr>
+    </w:lvl>
+    <w:lvl w:ilvl="8" w:tplc="04090005" w:tentative="1">
+      <w:start w:val="1"/>
+      <w:numFmt w:val="bullet"/>
+      <w:lvlText w:val=""/>
+      <w:lvlJc w:val="left"/>
+      <w:pPr>
+        <w:ind w:left="6480" w:hanging="360"/>
+      </w:pPr>
+      <w:rPr>
+        <w:rFonts w:ascii="Wingdings" w:hAnsi="Wingdings" w:hint="default"/>
+      </w:rPr>
+    </w:lvl>
+  </w:abstractNum>
+  <w:abstractNum w:abstractNumId="1" w15:restartNumberingAfterBreak="0">
+    <w:nsid w:val="482A403A"/>
+    <w:multiLevelType w:val="hybridMultilevel"/>
+    <w:tmpl w:val="BBE6EC1C"/>
+    <w:lvl w:ilvl="0" w:tplc="0409000F">
+      <w:start w:val="1"/>
+      <w:numFmt w:val="decimal"/>
+      <w:lvlText w:val="%1."/>
+      <w:lvlJc w:val="left"/>
+      <w:pPr>
+        <w:ind w:left="720" w:hanging="360"/>
+      </w:pPr>
+    </w:lvl>
+    <w:lvl w:ilvl="1" w:tplc="04090019" w:tentative="1">
+      <w:start w:val="1"/>
+      <w:numFmt w:val="lowerLetter"/>
+      <w:lvlText w:val="%2."/>
+      <w:lvlJc w:val="left"/>
+      <w:pPr>
+        <w:ind w:left="1440" w:hanging="360"/>
+      </w:pPr>
+    </w:lvl>
+    <w:lvl w:ilvl="2" w:tplc="0409001B" w:tentative="1">
+      <w:start w:val="1"/>
+      <w:numFmt w:val="lowerRoman"/>
+      <w:lvlText w:val="%3."/>
+      <w:lvlJc w:val="right"/>
+      <w:pPr>
+        <w:ind w:left="2160" w:hanging="180"/>
+      </w:pPr>
+    </w:lvl>
+    <w:lvl w:ilvl="3" w:tplc="0409000F" w:tentative="1">
+      <w:start w:val="1"/>
+      <w:numFmt w:val="decimal"/>
+      <w:lvlText w:val="%4."/>
+      <w:lvlJc w:val="left"/>
+      <w:pPr>
+        <w:ind w:left="2880" w:hanging="360"/>
+      </w:pPr>
+    </w:lvl>
+    <w:lvl w:ilvl="4" w:tplc="04090019" w:tentative="1">
+      <w:start w:val="1"/>
+      <w:numFmt w:val="lowerLetter"/>
+      <w:lvlText w:val="%5."/>
+      <w:lvlJc w:val="left"/>
+      <w:pPr>
+        <w:ind w:left="3600" w:hanging="360"/>
+      </w:pPr>
+    </w:lvl>
+    <w:lvl w:ilvl="5" w:tplc="0409001B" w:tentative="1">
+      <w:start w:val="1"/>
+      <w:numFmt w:val="lowerRoman"/>
+      <w:lvlText w:val="%6."/>
+      <w:lvlJc w:val="right"/>
+      <w:pPr>
+        <w:ind w:left="4320" w:hanging="180"/>
+      </w:pPr>
+    </w:lvl>
+    <w:lvl w:ilvl="6" w:tplc="0409000F" w:tentative="1">
+      <w:start w:val="1"/>
+      <w:numFmt w:val="decimal"/>
+      <w:lvlText w:val="%7."/>
+      <w:lvlJc w:val="left"/>
+      <w:pPr>
+        <w:ind w:left="5040" w:hanging="360"/>
+      </w:pPr>
+    </w:lvl>
+    <w:lvl w:ilvl="7" w:tplc="04090019" w:tentative="1">
+      <w:start w:val="1"/>
+      <w:numFmt w:val="lowerLetter"/>
+      <w:lvlText w:val="%8."/>
+      <w:lvlJc w:val="left"/>
+      <w:pPr>
+        <w:ind w:left="5760" w:hanging="360"/>
+      </w:pPr>
+    </w:lvl>
+    <w:lvl w:ilvl="8" w:tplc="0409001B" w:tentative="1">
+      <w:start w:val="1"/>
+      <w:numFmt w:val="lowerRoman"/>
+      <w:lvlText w:val="%9."/>
+      <w:lvlJc w:val="right"/>
+      <w:pPr>
+        <w:ind w:left="6480" w:hanging="180"/>
+      </w:pPr>
+    </w:lvl>
+  </w:abstractNum>
+  <w:abstractNum w:abstractNumId="2" w15:restartNumberingAfterBreak="0">
     <w:nsid w:val="51DD5E58"/>
     <w:multiLevelType w:val="multilevel"/>
     <w:tmpl w:val="35243622"/>
@@ -773,7 +1355,7 @@
       </w:rPr>
     </w:lvl>
   </w:abstractNum>
-  <w:abstractNum w:abstractNumId="1" w15:restartNumberingAfterBreak="0">
+  <w:abstractNum w:abstractNumId="3" w15:restartNumberingAfterBreak="0">
     <w:nsid w:val="6FC63E07"/>
     <w:multiLevelType w:val="multilevel"/>
     <w:tmpl w:val="B824DF7E"/>
@@ -886,17 +1468,23 @@
       </w:rPr>
     </w:lvl>
   </w:abstractNum>
-  <w:num w:numId="1">
+  <w:num w:numId="1" w16cid:durableId="27295253">
+    <w:abstractNumId w:val="3"/>
+  </w:num>
+  <w:num w:numId="2" w16cid:durableId="1785687304">
+    <w:abstractNumId w:val="2"/>
+  </w:num>
+  <w:num w:numId="3" w16cid:durableId="2096895501">
+    <w:abstractNumId w:val="0"/>
+  </w:num>
+  <w:num w:numId="4" w16cid:durableId="1689790344">
     <w:abstractNumId w:val="1"/>
-  </w:num>
-  <w:num w:numId="2">
-    <w:abstractNumId w:val="0"/>
   </w:num>
 </w:numbering>
 </file>
 
 <file path=word/styles.xml><?xml version="1.0" encoding="utf-8"?>
-<w:styles xmlns:mc="http://schemas.openxmlformats.org/markup-compatibility/2006" xmlns:r="http://schemas.openxmlformats.org/officeDocument/2006/relationships" xmlns:w="http://schemas.openxmlformats.org/wordprocessingml/2006/main" xmlns:w14="http://schemas.microsoft.com/office/word/2010/wordml" xmlns:w15="http://schemas.microsoft.com/office/word/2012/wordml" mc:Ignorable="w14 w15">
+<w:styles xmlns:mc="http://schemas.openxmlformats.org/markup-compatibility/2006" xmlns:r="http://schemas.openxmlformats.org/officeDocument/2006/relationships" xmlns:w="http://schemas.openxmlformats.org/wordprocessingml/2006/main" xmlns:w14="http://schemas.microsoft.com/office/word/2010/wordml" xmlns:w15="http://schemas.microsoft.com/office/word/2012/wordml" xmlns:w16cex="http://schemas.microsoft.com/office/word/2018/wordml/cex" xmlns:w16cid="http://schemas.microsoft.com/office/word/2016/wordml/cid" xmlns:w16="http://schemas.microsoft.com/office/word/2018/wordml" xmlns:w16sdtdh="http://schemas.microsoft.com/office/word/2020/wordml/sdtdatahash" xmlns:w16se="http://schemas.microsoft.com/office/word/2015/wordml/symex" mc:Ignorable="w14 w15 w16se w16cid w16 w16cex w16sdtdh">
   <w:docDefaults>
     <w:rPrDefault>
       <w:rPr>
@@ -912,7 +1500,7 @@
       </w:pPr>
     </w:pPrDefault>
   </w:docDefaults>
-  <w:latentStyles w:defLockedState="0" w:defUIPriority="99" w:defSemiHidden="0" w:defUnhideWhenUsed="0" w:defQFormat="0" w:count="371">
+  <w:latentStyles w:defLockedState="0" w:defUIPriority="99" w:defSemiHidden="0" w:defUnhideWhenUsed="0" w:defQFormat="0" w:count="376">
     <w:lsdException w:name="Normal" w:uiPriority="0" w:qFormat="1"/>
     <w:lsdException w:name="heading 1" w:uiPriority="9" w:qFormat="1"/>
     <w:lsdException w:name="heading 2" w:semiHidden="1" w:uiPriority="9" w:unhideWhenUsed="1" w:qFormat="1"/>
@@ -1284,11 +1872,16 @@
     <w:lsdException w:name="List Table 5 Dark Accent 6" w:uiPriority="50"/>
     <w:lsdException w:name="List Table 6 Colorful Accent 6" w:uiPriority="51"/>
     <w:lsdException w:name="List Table 7 Colorful Accent 6" w:uiPriority="52"/>
+    <w:lsdException w:name="Mention" w:semiHidden="1" w:unhideWhenUsed="1"/>
+    <w:lsdException w:name="Smart Hyperlink" w:semiHidden="1" w:unhideWhenUsed="1"/>
+    <w:lsdException w:name="Hashtag" w:semiHidden="1" w:unhideWhenUsed="1"/>
+    <w:lsdException w:name="Unresolved Mention" w:semiHidden="1" w:unhideWhenUsed="1"/>
+    <w:lsdException w:name="Smart Link" w:semiHidden="1" w:unhideWhenUsed="1"/>
   </w:latentStyles>
   <w:style w:type="paragraph" w:default="1" w:styleId="Normal">
     <w:name w:val="Normal"/>
   </w:style>
-  <w:style w:type="paragraph" w:styleId="Ttulo1">
+  <w:style w:type="paragraph" w:styleId="Heading1">
     <w:name w:val="heading 1"/>
     <w:basedOn w:val="Normal"/>
     <w:next w:val="Normal"/>
@@ -1303,7 +1896,7 @@
       <w:szCs w:val="40"/>
     </w:rPr>
   </w:style>
-  <w:style w:type="paragraph" w:styleId="Ttulo2">
+  <w:style w:type="paragraph" w:styleId="Heading2">
     <w:name w:val="heading 2"/>
     <w:basedOn w:val="Normal"/>
     <w:next w:val="Normal"/>
@@ -1318,7 +1911,7 @@
       <w:szCs w:val="32"/>
     </w:rPr>
   </w:style>
-  <w:style w:type="paragraph" w:styleId="Ttulo3">
+  <w:style w:type="paragraph" w:styleId="Heading3">
     <w:name w:val="heading 3"/>
     <w:basedOn w:val="Normal"/>
     <w:next w:val="Normal"/>
@@ -1334,7 +1927,7 @@
       <w:szCs w:val="28"/>
     </w:rPr>
   </w:style>
-  <w:style w:type="paragraph" w:styleId="Ttulo4">
+  <w:style w:type="paragraph" w:styleId="Heading4">
     <w:name w:val="heading 4"/>
     <w:basedOn w:val="Normal"/>
     <w:next w:val="Normal"/>
@@ -1350,7 +1943,7 @@
       <w:szCs w:val="24"/>
     </w:rPr>
   </w:style>
-  <w:style w:type="paragraph" w:styleId="Ttulo5">
+  <w:style w:type="paragraph" w:styleId="Heading5">
     <w:name w:val="heading 5"/>
     <w:basedOn w:val="Normal"/>
     <w:next w:val="Normal"/>
@@ -1364,7 +1957,7 @@
       <w:color w:val="666666"/>
     </w:rPr>
   </w:style>
-  <w:style w:type="paragraph" w:styleId="Ttulo6">
+  <w:style w:type="paragraph" w:styleId="Heading6">
     <w:name w:val="heading 6"/>
     <w:basedOn w:val="Normal"/>
     <w:next w:val="Normal"/>
@@ -1379,13 +1972,13 @@
       <w:color w:val="666666"/>
     </w:rPr>
   </w:style>
-  <w:style w:type="character" w:default="1" w:styleId="Fuentedeprrafopredeter">
+  <w:style w:type="character" w:default="1" w:styleId="DefaultParagraphFont">
     <w:name w:val="Default Paragraph Font"/>
     <w:uiPriority w:val="1"/>
     <w:semiHidden/>
     <w:unhideWhenUsed/>
   </w:style>
-  <w:style w:type="table" w:default="1" w:styleId="Tablanormal">
+  <w:style w:type="table" w:default="1" w:styleId="TableNormal">
     <w:name w:val="Normal Table"/>
     <w:uiPriority w:val="99"/>
     <w:semiHidden/>
@@ -1400,14 +1993,14 @@
       </w:tblCellMar>
     </w:tblPr>
   </w:style>
-  <w:style w:type="numbering" w:default="1" w:styleId="Sinlista">
+  <w:style w:type="numbering" w:default="1" w:styleId="NoList">
     <w:name w:val="No List"/>
     <w:uiPriority w:val="99"/>
     <w:semiHidden/>
     <w:unhideWhenUsed/>
   </w:style>
-  <w:style w:type="table" w:customStyle="1" w:styleId="TableNormal">
-    <w:name w:val="Table Normal"/>
+  <w:style w:type="table" w:customStyle="1" w:styleId="TableNormal1">
+    <w:name w:val="Table Normal1"/>
     <w:tblPr>
       <w:tblCellMar>
         <w:top w:w="0" w:type="dxa"/>
@@ -1417,7 +2010,7 @@
       </w:tblCellMar>
     </w:tblPr>
   </w:style>
-  <w:style w:type="paragraph" w:styleId="Puesto">
+  <w:style w:type="paragraph" w:styleId="Title">
     <w:name w:val="Title"/>
     <w:basedOn w:val="Normal"/>
     <w:next w:val="Normal"/>
@@ -1431,7 +2024,7 @@
       <w:szCs w:val="52"/>
     </w:rPr>
   </w:style>
-  <w:style w:type="paragraph" w:styleId="Subttulo">
+  <w:style w:type="paragraph" w:styleId="Subtitle">
     <w:name w:val="Subtitle"/>
     <w:basedOn w:val="Normal"/>
     <w:next w:val="Normal"/>
@@ -1445,6 +2038,40 @@
       <w:sz w:val="30"/>
       <w:szCs w:val="30"/>
     </w:rPr>
+  </w:style>
+  <w:style w:type="character" w:styleId="Hyperlink">
+    <w:name w:val="Hyperlink"/>
+    <w:basedOn w:val="DefaultParagraphFont"/>
+    <w:uiPriority w:val="99"/>
+    <w:unhideWhenUsed/>
+    <w:rsid w:val="00A11FD4"/>
+    <w:rPr>
+      <w:color w:val="0000FF" w:themeColor="hyperlink"/>
+      <w:u w:val="single"/>
+    </w:rPr>
+  </w:style>
+  <w:style w:type="character" w:styleId="UnresolvedMention">
+    <w:name w:val="Unresolved Mention"/>
+    <w:basedOn w:val="DefaultParagraphFont"/>
+    <w:uiPriority w:val="99"/>
+    <w:semiHidden/>
+    <w:unhideWhenUsed/>
+    <w:rsid w:val="00A11FD4"/>
+    <w:rPr>
+      <w:color w:val="605E5C"/>
+      <w:shd w:val="clear" w:color="auto" w:fill="E1DFDD"/>
+    </w:rPr>
+  </w:style>
+  <w:style w:type="paragraph" w:styleId="ListParagraph">
+    <w:name w:val="List Paragraph"/>
+    <w:basedOn w:val="Normal"/>
+    <w:uiPriority w:val="34"/>
+    <w:qFormat/>
+    <w:rsid w:val="00C00D04"/>
+    <w:pPr>
+      <w:ind w:left="720"/>
+      <w:contextualSpacing/>
+    </w:pPr>
   </w:style>
 </w:styles>
 </file>

</xml_diff>